<commit_message>
Modified the Input and Code snippet
</commit_message>
<xml_diff>
--- a/Word-to-PDF-Conversion/Replace-embedded-excel-as-image/.NET/Replace-embedded-excel-as-image/Data/Input.docx
+++ b/Word-to-PDF-Conversion/Replace-embedded-excel-as-image/.NET/Replace-embedded-excel-as-image/Data/Input.docx
@@ -20,7 +20,7 @@
       <w:bookmarkStart w:id="0" w:name="_MON_1769348879"/>
       <w:bookmarkEnd w:id="0"/>
       <w:r>
-        <w:object w:dxaOrig="8002" w:dyaOrig="1763" w14:anchorId="7272C1E2">
+        <w:object w:dxaOrig="5538" w:dyaOrig="1763" w14:anchorId="7272C1E2">
           <v:shapetype id="_x0000_t75" coordsize="21600,21600" o:spt="75" o:preferrelative="t" path="m@4@5l@4@11@9@11@9@5xe" filled="f" stroked="f">
             <v:stroke joinstyle="miter"/>
             <v:formulas>
@@ -40,10 +40,10 @@
             <v:path o:extrusionok="f" gradientshapeok="t" o:connecttype="rect"/>
             <o:lock v:ext="edit" aspectratio="t"/>
           </v:shapetype>
-          <v:shape id="_x0000_i1036" type="#_x0000_t75" style="width:445.2pt;height:105pt" o:ole="">
+          <v:shape id="_x0000_i1036" type="#_x0000_t75" style="width:308.4pt;height:105pt" o:ole="">
             <v:imagedata r:id="rId4" o:title=""/>
           </v:shape>
-          <o:OLEObject Type="Embed" ProgID="Excel.Sheet.12" ShapeID="_x0000_i1036" DrawAspect="Content" ObjectID="_1789889830" r:id="rId5"/>
+          <o:OLEObject Type="Embed" ProgID="Excel.Sheet.12" ShapeID="_x0000_i1036" DrawAspect="Content" ObjectID="_1792410796" r:id="rId5"/>
         </w:object>
       </w:r>
     </w:p>

</xml_diff>